<commit_message>
conserto da funcao de troca de valores por letras
</commit_message>
<xml_diff>
--- a/16175_16185_RelatorioProjetoIIED.docx
+++ b/16175_16185_RelatorioProjetoIIED.docx
@@ -37,7 +37,22 @@
           <w:sz w:val="24"/>
           <w:szCs w:val="24"/>
         </w:rPr>
-        <w:t xml:space="preserve"> – 07h50min ~ 10h00min</w:t>
+        <w:t xml:space="preserve"> </w:t>
+      </w:r>
+    </w:p>
+    <w:p>
+      <w:pPr>
+        <w:rPr>
+          <w:sz w:val="24"/>
+          <w:szCs w:val="24"/>
+        </w:rPr>
+      </w:pPr>
+      <w:r>
+        <w:rPr>
+          <w:sz w:val="24"/>
+          <w:szCs w:val="24"/>
+        </w:rPr>
+        <w:t>07h50min ~ 10h00min</w:t>
       </w:r>
       <w:r>
         <w:rPr>
@@ -53,7 +68,23 @@
           <w:szCs w:val="24"/>
         </w:rPr>
         <w:br/>
-        <w:t xml:space="preserve">- Método HaPrecedencia(A, B); </w:t>
+        <w:t xml:space="preserve">- Método </w:t>
+      </w:r>
+      <w:proofErr w:type="gramStart"/>
+      <w:r>
+        <w:rPr>
+          <w:sz w:val="24"/>
+          <w:szCs w:val="24"/>
+        </w:rPr>
+        <w:t>HaPrecedencia</w:t>
+      </w:r>
+      <w:proofErr w:type="gramEnd"/>
+      <w:r>
+        <w:rPr>
+          <w:sz w:val="24"/>
+          <w:szCs w:val="24"/>
+        </w:rPr>
+        <w:t xml:space="preserve">(A, B); </w:t>
       </w:r>
       <w:r>
         <w:rPr>
@@ -78,15 +109,45 @@
         </w:rPr>
         <w:t>;</w:t>
       </w:r>
+    </w:p>
+    <w:p>
+      <w:pPr>
+        <w:rPr>
+          <w:sz w:val="24"/>
+          <w:szCs w:val="24"/>
+        </w:rPr>
+      </w:pPr>
+      <w:r>
+        <w:rPr>
+          <w:sz w:val="24"/>
+          <w:szCs w:val="24"/>
+        </w:rPr>
+        <w:t>10h20min</w:t>
+      </w:r>
       <w:r>
         <w:rPr>
           <w:sz w:val="24"/>
           <w:szCs w:val="24"/>
         </w:rPr>
         <w:br/>
+        <w:t>- Conclusão da interface e botões;</w:t>
+      </w:r>
+      <w:r>
+        <w:rPr>
+          <w:sz w:val="24"/>
+          <w:szCs w:val="24"/>
+        </w:rPr>
+        <w:br/>
+      </w:r>
+      <w:r>
+        <w:rPr>
+          <w:sz w:val="24"/>
+          <w:szCs w:val="24"/>
+        </w:rPr>
         <w:t>- Função “</w:t>
       </w:r>
       <w:proofErr w:type="spellStart"/>
+      <w:proofErr w:type="gramStart"/>
       <w:r>
         <w:rPr>
           <w:i/>
@@ -96,6 +157,7 @@
         <w:t>CalculaExpressaoPosfixa</w:t>
       </w:r>
       <w:proofErr w:type="spellEnd"/>
+      <w:proofErr w:type="gramEnd"/>
       <w:r>
         <w:rPr>
           <w:sz w:val="24"/>
@@ -105,6 +167,14 @@
       </w:r>
       <w:bookmarkStart w:id="0" w:name="_GoBack"/>
       <w:bookmarkEnd w:id="0"/>
+    </w:p>
+    <w:p>
+      <w:pPr>
+        <w:rPr>
+          <w:sz w:val="24"/>
+          <w:szCs w:val="24"/>
+        </w:rPr>
+      </w:pPr>
     </w:p>
     <w:sectPr>
       <w:pgSz w:w="11906" w:h="16838"/>

</xml_diff>